<commit_message>
Modif a faire sur le cours de GPS...
</commit_message>
<xml_diff>
--- a/Realiser/04_SpecificationGeometrique/Cours/Word_2015/07_Rea_04_GPS_Cours.docx
+++ b/Realiser/04_SpecificationGeometrique/Cours/Word_2015/07_Rea_04_GPS_Cours.docx
@@ -3732,19 +3732,7 @@
                           <w:rPr>
                             <w:rFonts w:ascii="Cambria Math" w:hAnsi="Cambria Math"/>
                           </w:rPr>
-                          <m:t>-</m:t>
-                        </m:r>
-                        <m:r>
-                          <w:rPr>
-                            <w:rFonts w:ascii="Cambria Math" w:hAnsi="Cambria Math"/>
-                          </w:rPr>
-                          <m:t>0,00</m:t>
-                        </m:r>
-                        <m:r>
-                          <w:rPr>
-                            <w:rFonts w:ascii="Cambria Math" w:hAnsi="Cambria Math"/>
-                          </w:rPr>
-                          <m:t>7</m:t>
+                          <m:t>-0,007</m:t>
                         </m:r>
                       </m:e>
                     </m:mr>
@@ -3754,19 +3742,7 @@
                           <w:rPr>
                             <w:rFonts w:ascii="Cambria Math" w:hAnsi="Cambria Math"/>
                           </w:rPr>
-                          <m:t>-</m:t>
-                        </m:r>
-                        <m:r>
-                          <w:rPr>
-                            <w:rFonts w:ascii="Cambria Math" w:hAnsi="Cambria Math"/>
-                          </w:rPr>
-                          <m:t>0,0</m:t>
-                        </m:r>
-                        <m:r>
-                          <w:rPr>
-                            <w:rFonts w:ascii="Cambria Math" w:hAnsi="Cambria Math"/>
-                          </w:rPr>
-                          <m:t>20</m:t>
+                          <m:t>-0,020</m:t>
                         </m:r>
                       </m:e>
                     </m:mr>
@@ -3918,7 +3894,7 @@
                 <v:shape id="_x0000_i1025" type="#_x0000_t75" style="width:31.3pt;height:16.9pt" o:ole="">
                   <v:imagedata r:id="rId19" o:title=""/>
                 </v:shape>
-                <o:OLEObject Type="Embed" ProgID="Equation.DSMT4" ShapeID="_x0000_i1025" DrawAspect="Content" ObjectID="_1493647330" r:id="rId20"/>
+                <o:OLEObject Type="Embed" ProgID="Equation.DSMT4" ShapeID="_x0000_i1025" DrawAspect="Content" ObjectID="_1494847058" r:id="rId20"/>
               </w:object>
             </w:r>
             <w:r>
@@ -4003,7 +3979,7 @@
                 <v:shape id="_x0000_i1026" type="#_x0000_t75" style="width:26.9pt;height:23.8pt" o:ole="">
                   <v:imagedata r:id="rId21" o:title=""/>
                 </v:shape>
-                <o:OLEObject Type="Embed" ProgID="Equation.DSMT4" ShapeID="_x0000_i1026" DrawAspect="Content" ObjectID="_1493647331" r:id="rId22"/>
+                <o:OLEObject Type="Embed" ProgID="Equation.DSMT4" ShapeID="_x0000_i1026" DrawAspect="Content" ObjectID="_1494847059" r:id="rId22"/>
               </w:object>
             </w:r>
             <w:r>
@@ -4091,7 +4067,7 @@
                 <v:shape id="_x0000_i1027" type="#_x0000_t75" style="width:31.3pt;height:23.8pt" o:ole="">
                   <v:imagedata r:id="rId23" o:title=""/>
                 </v:shape>
-                <o:OLEObject Type="Embed" ProgID="Equation.DSMT4" ShapeID="_x0000_i1027" DrawAspect="Content" ObjectID="_1493647332" r:id="rId24"/>
+                <o:OLEObject Type="Embed" ProgID="Equation.DSMT4" ShapeID="_x0000_i1027" DrawAspect="Content" ObjectID="_1494847060" r:id="rId24"/>
               </w:object>
             </w:r>
           </w:p>
@@ -7610,8 +7586,6 @@
             </w:r>
           </w:p>
         </w:tc>
-        <w:bookmarkStart w:id="71" w:name="_GoBack"/>
-        <w:bookmarkEnd w:id="71"/>
       </w:tr>
     </w:tbl>
     <w:p/>
@@ -7623,11 +7597,11 @@
           <w:numId w:val="26"/>
         </w:numPr>
       </w:pPr>
-      <w:bookmarkStart w:id="72" w:name="_Toc419836942"/>
+      <w:bookmarkStart w:id="71" w:name="_Toc419836942"/>
       <w:r>
         <w:t>Éléments tolérancés</w:t>
       </w:r>
-      <w:bookmarkEnd w:id="72"/>
+      <w:bookmarkEnd w:id="71"/>
     </w:p>
     <w:p/>
     <w:p>
@@ -8191,14 +8165,14 @@
       <w:pPr>
         <w:pStyle w:val="Titre4"/>
       </w:pPr>
-      <w:bookmarkStart w:id="73" w:name="_Toc419836943"/>
+      <w:bookmarkStart w:id="72" w:name="_Toc419836943"/>
       <w:r>
         <w:t>Éléments de r</w:t>
       </w:r>
       <w:r>
         <w:t>éférence et référence spécifiée</w:t>
       </w:r>
-      <w:bookmarkEnd w:id="73"/>
+      <w:bookmarkEnd w:id="72"/>
     </w:p>
     <w:p/>
     <w:p>
@@ -8628,14 +8602,14 @@
       <w:pPr>
         <w:pStyle w:val="Titre4"/>
       </w:pPr>
-      <w:bookmarkStart w:id="74" w:name="_Toc419836944"/>
+      <w:bookmarkStart w:id="73" w:name="_Toc419836944"/>
       <w:r>
         <w:t>Sy</w:t>
       </w:r>
       <w:r>
         <w:t>stèmes de références spécifiées</w:t>
       </w:r>
-      <w:bookmarkEnd w:id="74"/>
+      <w:bookmarkEnd w:id="73"/>
     </w:p>
     <w:p/>
     <w:p>
@@ -8853,7 +8827,15 @@
             <w:vAlign w:val="center"/>
           </w:tcPr>
           <w:p>
-            <w:r>
+            <w:pPr>
+              <w:rPr>
+                <w:highlight w:val="red"/>
+              </w:rPr>
+            </w:pPr>
+            <w:r>
+              <w:rPr>
+                <w:highlight w:val="red"/>
+              </w:rPr>
               <w:t xml:space="preserve">ER : </w:t>
             </w:r>
           </w:p>
@@ -8864,8 +8846,14 @@
                 <w:ilvl w:val="0"/>
                 <w:numId w:val="29"/>
               </w:numPr>
-            </w:pPr>
-            <w:r>
+              <w:rPr>
+                <w:highlight w:val="red"/>
+              </w:rPr>
+            </w:pPr>
+            <w:r>
+              <w:rPr>
+                <w:highlight w:val="red"/>
+              </w:rPr>
               <w:t>élément de référence primaire : surface nominalement plane;</w:t>
             </w:r>
           </w:p>
@@ -8876,14 +8864,34 @@
                 <w:ilvl w:val="0"/>
                 <w:numId w:val="29"/>
               </w:numPr>
-            </w:pPr>
-            <w:r>
+              <w:rPr>
+                <w:highlight w:val="red"/>
+              </w:rPr>
+            </w:pPr>
+            <w:r>
+              <w:rPr>
+                <w:highlight w:val="red"/>
+              </w:rPr>
               <w:t>élément de référence secondaire : surface nominalement cylindrique.</w:t>
             </w:r>
           </w:p>
-          <w:p/>
-          <w:p>
-            <w:r>
+          <w:p>
+            <w:pPr>
+              <w:rPr>
+                <w:highlight w:val="red"/>
+              </w:rPr>
+            </w:pPr>
+          </w:p>
+          <w:p>
+            <w:pPr>
+              <w:rPr>
+                <w:highlight w:val="red"/>
+              </w:rPr>
+            </w:pPr>
+            <w:r>
+              <w:rPr>
+                <w:highlight w:val="red"/>
+              </w:rPr>
               <w:t>RS :</w:t>
             </w:r>
           </w:p>
@@ -8894,8 +8902,14 @@
                 <w:ilvl w:val="0"/>
                 <w:numId w:val="30"/>
               </w:numPr>
-            </w:pPr>
-            <w:r>
+              <w:rPr>
+                <w:highlight w:val="red"/>
+              </w:rPr>
+            </w:pPr>
+            <w:r>
+              <w:rPr>
+                <w:highlight w:val="red"/>
+              </w:rPr>
               <w:t>référence spécifiée primaire : plan tangent extérieur matière qui minimise le défaut de forme;</w:t>
             </w:r>
           </w:p>
@@ -8908,6 +8922,9 @@
               </w:numPr>
             </w:pPr>
             <w:r>
+              <w:rPr>
+                <w:highlight w:val="red"/>
+              </w:rPr>
               <w:t>référence spécifiée secondaire : axe du plus grand cylindre inscrit qui minimise le défaut de forme et qui est perpendiculaire à la RS primaire.</w:t>
             </w:r>
           </w:p>
@@ -9023,11 +9040,11 @@
       <w:pPr>
         <w:pStyle w:val="Titre4"/>
       </w:pPr>
-      <w:bookmarkStart w:id="75" w:name="_Toc419836945"/>
+      <w:bookmarkStart w:id="74" w:name="_Toc419836945"/>
       <w:r>
         <w:t>Zones de tolérance</w:t>
       </w:r>
-      <w:bookmarkEnd w:id="75"/>
+      <w:bookmarkEnd w:id="74"/>
     </w:p>
     <w:p/>
     <w:p>
@@ -11081,9 +11098,19 @@
           <w:p>
             <w:pPr>
               <w:rPr>
+                <w:highlight w:val="yellow"/>
                 <w:lang w:val="en-US"/>
               </w:rPr>
             </w:pPr>
+            <w:r>
+              <w:rPr>
+                <w:highlight w:val="yellow"/>
+                <w:lang w:val="en-US"/>
+              </w:rPr>
+              <w:t>DIAMETRE DANS LA ZT</w:t>
+            </w:r>
+            <w:bookmarkStart w:id="75" w:name="_GoBack"/>
+            <w:bookmarkEnd w:id="75"/>
           </w:p>
         </w:tc>
       </w:tr>
@@ -11849,6 +11876,13 @@
                 <w:sz w:val="16"/>
               </w:rPr>
             </w:pPr>
+            <w:r>
+              <w:rPr>
+                <w:sz w:val="16"/>
+                <w:highlight w:val="yellow"/>
+              </w:rPr>
+              <w:t>METTRE LE DIAMETRE DANS LA ZT</w:t>
+            </w:r>
           </w:p>
           <w:p>
             <w:pPr>
@@ -11965,41 +11999,17 @@
         </w:tc>
       </w:tr>
     </w:tbl>
+    <w:p/>
     <w:p>
       <w:pPr>
-        <w:rPr>
-          <w:lang w:val="en-US"/>
-        </w:rPr>
-      </w:pPr>
-    </w:p>
-    <w:p>
-      <w:pPr>
         <w:jc w:val="left"/>
-        <w:rPr>
-          <w:lang w:val="en-US"/>
-        </w:rPr>
       </w:pPr>
       <w:r>
-        <w:rPr>
-          <w:lang w:val="en-US"/>
-        </w:rPr>
         <w:br w:type="page"/>
       </w:r>
     </w:p>
-    <w:p>
-      <w:pPr>
-        <w:rPr>
-          <w:lang w:val="en-US"/>
-        </w:rPr>
-      </w:pPr>
-    </w:p>
-    <w:p>
-      <w:pPr>
-        <w:rPr>
-          <w:lang w:val="en-US"/>
-        </w:rPr>
-      </w:pPr>
-    </w:p>
+    <w:p/>
+    <w:p/>
     <w:tbl>
       <w:tblPr>
         <w:tblStyle w:val="Grilledutableau"/>
@@ -18992,7 +19002,7 @@
         <w:sz w:val="16"/>
         <w:szCs w:val="16"/>
       </w:rPr>
-      <w:t>10</w:t>
+      <w:t>14</w:t>
     </w:r>
     <w:r>
       <w:rPr>
@@ -26377,7 +26387,7 @@
 </file>
 
 <file path=customXml/itemProps1.xml><?xml version="1.0" encoding="utf-8"?>
-<ds:datastoreItem xmlns:ds="http://schemas.openxmlformats.org/officeDocument/2006/customXml" ds:itemID="{37E89E3D-9CB0-4092-A5E0-38A9118A349A}">
+<ds:datastoreItem xmlns:ds="http://schemas.openxmlformats.org/officeDocument/2006/customXml" ds:itemID="{B85426BE-F53A-46BB-A924-D800C2EF5A11}">
   <ds:schemaRefs>
     <ds:schemaRef ds:uri="http://schemas.openxmlformats.org/officeDocument/2006/bibliography"/>
   </ds:schemaRefs>

</xml_diff>

<commit_message>
Ajout doc roue libre
</commit_message>
<xml_diff>
--- a/Realiser/04_SpecificationGeometrique/Cours/Word_2015/07_Rea_04_GPS_Cours.docx
+++ b/Realiser/04_SpecificationGeometrique/Cours/Word_2015/07_Rea_04_GPS_Cours.docx
@@ -12,8 +12,6 @@
           <w:right w:val="none" w:sz="0" w:space="0" w:color="auto"/>
         </w:pBdr>
       </w:pPr>
-      <w:bookmarkStart w:id="0" w:name="_GoBack"/>
-      <w:bookmarkEnd w:id="0"/>
       <w:r>
         <w:t xml:space="preserve">7 – </w:t>
       </w:r>
@@ -2585,22 +2583,22 @@
           <w:numId w:val="10"/>
         </w:numPr>
       </w:pPr>
-      <w:bookmarkStart w:id="1" w:name="_Toc419836921"/>
+      <w:bookmarkStart w:id="0" w:name="_Toc419836921"/>
       <w:r>
         <w:lastRenderedPageBreak/>
         <w:t>Problématique de la cotation</w:t>
       </w:r>
-      <w:bookmarkEnd w:id="1"/>
+      <w:bookmarkEnd w:id="0"/>
     </w:p>
     <w:p>
       <w:pPr>
         <w:pStyle w:val="Titre3"/>
       </w:pPr>
-      <w:bookmarkStart w:id="2" w:name="_Toc419836922"/>
+      <w:bookmarkStart w:id="1" w:name="_Toc419836922"/>
       <w:r>
         <w:t>Présentation</w:t>
       </w:r>
-      <w:bookmarkEnd w:id="2"/>
+      <w:bookmarkEnd w:id="1"/>
     </w:p>
     <w:p/>
     <w:p>
@@ -2699,37 +2697,37 @@
       <w:pPr>
         <w:pStyle w:val="Titre3"/>
       </w:pPr>
-      <w:bookmarkStart w:id="3" w:name="_Toc410877531"/>
-      <w:bookmarkStart w:id="4" w:name="_Toc444863721"/>
-      <w:bookmarkStart w:id="5" w:name="_Toc385179678"/>
-      <w:bookmarkStart w:id="6" w:name="_Toc385179800"/>
-      <w:bookmarkStart w:id="7" w:name="_Toc419836923"/>
+      <w:bookmarkStart w:id="2" w:name="_Toc410877531"/>
+      <w:bookmarkStart w:id="3" w:name="_Toc444863721"/>
+      <w:bookmarkStart w:id="4" w:name="_Toc385179678"/>
+      <w:bookmarkStart w:id="5" w:name="_Toc385179800"/>
+      <w:bookmarkStart w:id="6" w:name="_Toc419836923"/>
       <w:r>
         <w:t>Interchangeabilité et appairage</w:t>
       </w:r>
+      <w:bookmarkEnd w:id="2"/>
       <w:bookmarkEnd w:id="3"/>
       <w:bookmarkEnd w:id="4"/>
       <w:bookmarkEnd w:id="5"/>
       <w:bookmarkEnd w:id="6"/>
-      <w:bookmarkEnd w:id="7"/>
     </w:p>
     <w:p>
       <w:pPr>
         <w:pStyle w:val="Titre4"/>
       </w:pPr>
-      <w:bookmarkStart w:id="8" w:name="_Toc410877532"/>
-      <w:bookmarkStart w:id="9" w:name="_Toc444863722"/>
-      <w:bookmarkStart w:id="10" w:name="_Toc385179679"/>
-      <w:bookmarkStart w:id="11" w:name="_Toc385179801"/>
-      <w:bookmarkStart w:id="12" w:name="_Toc419836924"/>
+      <w:bookmarkStart w:id="7" w:name="_Toc410877532"/>
+      <w:bookmarkStart w:id="8" w:name="_Toc444863722"/>
+      <w:bookmarkStart w:id="9" w:name="_Toc385179679"/>
+      <w:bookmarkStart w:id="10" w:name="_Toc385179801"/>
+      <w:bookmarkStart w:id="11" w:name="_Toc419836924"/>
       <w:r>
         <w:t>Interchangeabilité</w:t>
       </w:r>
+      <w:bookmarkEnd w:id="7"/>
       <w:bookmarkEnd w:id="8"/>
       <w:bookmarkEnd w:id="9"/>
       <w:bookmarkEnd w:id="10"/>
       <w:bookmarkEnd w:id="11"/>
-      <w:bookmarkEnd w:id="12"/>
     </w:p>
     <w:p>
       <w:r>
@@ -2896,20 +2894,20 @@
       <w:pPr>
         <w:pStyle w:val="Titre4"/>
       </w:pPr>
-      <w:bookmarkStart w:id="13" w:name="_Toc410877533"/>
-      <w:bookmarkStart w:id="14" w:name="_Toc444863723"/>
-      <w:bookmarkStart w:id="15" w:name="_Toc385179680"/>
-      <w:bookmarkStart w:id="16" w:name="_Toc385179802"/>
-      <w:bookmarkStart w:id="17" w:name="_Toc419836925"/>
+      <w:bookmarkStart w:id="12" w:name="_Toc410877533"/>
+      <w:bookmarkStart w:id="13" w:name="_Toc444863723"/>
+      <w:bookmarkStart w:id="14" w:name="_Toc385179680"/>
+      <w:bookmarkStart w:id="15" w:name="_Toc385179802"/>
+      <w:bookmarkStart w:id="16" w:name="_Toc419836925"/>
       <w:r>
         <w:lastRenderedPageBreak/>
         <w:t>Appairage</w:t>
       </w:r>
+      <w:bookmarkEnd w:id="12"/>
       <w:bookmarkEnd w:id="13"/>
       <w:bookmarkEnd w:id="14"/>
       <w:bookmarkEnd w:id="15"/>
       <w:bookmarkEnd w:id="16"/>
-      <w:bookmarkEnd w:id="17"/>
     </w:p>
     <w:p>
       <w:pPr>
@@ -3182,11 +3180,11 @@
       <w:pPr>
         <w:pStyle w:val="Titre4"/>
       </w:pPr>
-      <w:bookmarkStart w:id="18" w:name="_Toc419836926"/>
+      <w:bookmarkStart w:id="17" w:name="_Toc419836926"/>
       <w:r>
         <w:t>Mise en évidence de l’intérêt de la cotation</w:t>
       </w:r>
-      <w:bookmarkEnd w:id="18"/>
+      <w:bookmarkEnd w:id="17"/>
     </w:p>
     <w:p/>
     <w:p>
@@ -3365,7 +3363,6 @@
         </w:rPr>
         <w:t xml:space="preserve">20,1 </w:t>
       </w:r>
-      <w:proofErr w:type="spellStart"/>
       <w:r>
         <w:rPr>
           <w:rFonts w:asciiTheme="minorHAnsi" w:hAnsiTheme="minorHAnsi" w:cs="Utopia-Italic"/>
@@ -3380,15 +3377,7 @@
           <w:rFonts w:asciiTheme="minorHAnsi" w:hAnsiTheme="minorHAnsi"/>
           <w:lang w:eastAsia="fr-FR"/>
         </w:rPr>
-        <w:t>.</w:t>
-      </w:r>
-      <w:proofErr w:type="spellEnd"/>
-      <w:r>
-        <w:rPr>
-          <w:rFonts w:asciiTheme="minorHAnsi" w:hAnsiTheme="minorHAnsi"/>
-          <w:lang w:eastAsia="fr-FR"/>
-        </w:rPr>
-        <w:t xml:space="preserve"> Le jeu entre les deux pièces sera donc de </w:t>
+        <w:t xml:space="preserve">. Le jeu entre les deux pièces sera donc de </w:t>
       </w:r>
       <w:r>
         <w:rPr>
@@ -3396,31 +3385,14 @@
           <w:i/>
           <w:lang w:eastAsia="fr-FR"/>
         </w:rPr>
-        <w:t xml:space="preserve">0,2 </w:t>
-      </w:r>
-      <w:proofErr w:type="spellStart"/>
-      <w:r>
-        <w:rPr>
-          <w:rFonts w:asciiTheme="minorHAnsi" w:hAnsiTheme="minorHAnsi"/>
-          <w:i/>
-          <w:lang w:eastAsia="fr-FR"/>
-        </w:rPr>
-        <w:t>mm</w:t>
+        <w:t>0,2 mm</w:t>
       </w:r>
       <w:r>
         <w:rPr>
           <w:rFonts w:asciiTheme="minorHAnsi" w:hAnsiTheme="minorHAnsi"/>
           <w:lang w:eastAsia="fr-FR"/>
         </w:rPr>
-        <w:t>.</w:t>
-      </w:r>
-      <w:proofErr w:type="spellEnd"/>
-      <w:r>
-        <w:rPr>
-          <w:rFonts w:asciiTheme="minorHAnsi" w:hAnsiTheme="minorHAnsi"/>
-          <w:lang w:eastAsia="fr-FR"/>
-        </w:rPr>
-        <w:t xml:space="preserve"> L’assemblage des deux composants ne posera donc pas de problèmes.</w:t>
+        <w:t>. L’assemblage des deux composants ne posera donc pas de problèmes.</w:t>
       </w:r>
     </w:p>
     <w:p>
@@ -3523,7 +3495,6 @@
         </w:rPr>
         <w:t xml:space="preserve"> </w:t>
       </w:r>
-      <w:proofErr w:type="spellStart"/>
       <w:r>
         <w:rPr>
           <w:rFonts w:asciiTheme="minorHAnsi" w:hAnsiTheme="minorHAnsi" w:cs="Utopia-Italic"/>
@@ -3538,15 +3509,7 @@
           <w:rFonts w:asciiTheme="minorHAnsi" w:hAnsiTheme="minorHAnsi"/>
           <w:lang w:eastAsia="fr-FR"/>
         </w:rPr>
-        <w:t>.</w:t>
-      </w:r>
-      <w:proofErr w:type="spellEnd"/>
-      <w:r>
-        <w:rPr>
-          <w:rFonts w:asciiTheme="minorHAnsi" w:hAnsiTheme="minorHAnsi"/>
-          <w:lang w:eastAsia="fr-FR"/>
-        </w:rPr>
-        <w:t xml:space="preserve"> Le jeu entre les deux pièces sera donc de </w:t>
+        <w:t xml:space="preserve">. Le jeu entre les deux pièces sera donc de </w:t>
       </w:r>
       <w:r>
         <w:rPr>
@@ -3554,31 +3517,14 @@
           <w:i/>
           <w:lang w:eastAsia="fr-FR"/>
         </w:rPr>
-        <w:t xml:space="preserve">-0,2 </w:t>
-      </w:r>
-      <w:proofErr w:type="spellStart"/>
-      <w:r>
-        <w:rPr>
-          <w:rFonts w:asciiTheme="minorHAnsi" w:hAnsiTheme="minorHAnsi"/>
-          <w:i/>
-          <w:lang w:eastAsia="fr-FR"/>
-        </w:rPr>
-        <w:t>mm</w:t>
+        <w:t>-0,2 mm</w:t>
       </w:r>
       <w:r>
         <w:rPr>
           <w:rFonts w:asciiTheme="minorHAnsi" w:hAnsiTheme="minorHAnsi"/>
           <w:lang w:eastAsia="fr-FR"/>
         </w:rPr>
-        <w:t>.</w:t>
-      </w:r>
-      <w:proofErr w:type="spellEnd"/>
-      <w:r>
-        <w:rPr>
-          <w:rFonts w:asciiTheme="minorHAnsi" w:hAnsiTheme="minorHAnsi"/>
-          <w:lang w:eastAsia="fr-FR"/>
-        </w:rPr>
-        <w:t xml:space="preserve"> L’assemblage des deux composants est maintenant plus difficile.</w:t>
+        <w:t>. L’assemblage des deux composants est maintenant plus difficile.</w:t>
       </w:r>
     </w:p>
     <w:p/>
@@ -3588,15 +3534,15 @@
       <w:pPr>
         <w:pStyle w:val="Titre3"/>
       </w:pPr>
-      <w:bookmarkStart w:id="19" w:name="_Toc385179681"/>
-      <w:bookmarkStart w:id="20" w:name="_Toc385179803"/>
-      <w:bookmarkStart w:id="21" w:name="_Toc419836927"/>
+      <w:bookmarkStart w:id="18" w:name="_Toc385179681"/>
+      <w:bookmarkStart w:id="19" w:name="_Toc385179803"/>
+      <w:bookmarkStart w:id="20" w:name="_Toc419836927"/>
       <w:r>
         <w:t>Vocabulaire</w:t>
       </w:r>
+      <w:bookmarkEnd w:id="18"/>
       <w:bookmarkEnd w:id="19"/>
       <w:bookmarkEnd w:id="20"/>
-      <w:bookmarkEnd w:id="21"/>
     </w:p>
     <w:p/>
     <w:p/>
@@ -3893,10 +3839,10 @@
                   <v:path o:extrusionok="f" gradientshapeok="t" o:connecttype="rect"/>
                   <o:lock v:ext="edit" aspectratio="t"/>
                 </v:shapetype>
-                <v:shape id="_x0000_i1025" type="#_x0000_t75" style="width:31.3pt;height:16.9pt" o:ole="">
+                <v:shape id="_x0000_i1025" type="#_x0000_t75" style="width:31pt;height:16.75pt" o:ole="">
                   <v:imagedata r:id="rId19" o:title=""/>
                 </v:shape>
-                <o:OLEObject Type="Embed" ProgID="Equation.DSMT4" ShapeID="_x0000_i1025" DrawAspect="Content" ObjectID="_1494909685" r:id="rId20"/>
+                <o:OLEObject Type="Embed" ProgID="Equation.DSMT4" ShapeID="_x0000_i1025" DrawAspect="Content" ObjectID="_1495269527" r:id="rId20"/>
               </w:object>
             </w:r>
             <w:r>
@@ -3978,10 +3924,10 @@
             </w:pPr>
             <w:r>
               <w:object w:dxaOrig="560" w:dyaOrig="480">
-                <v:shape id="_x0000_i1026" type="#_x0000_t75" style="width:26.9pt;height:23.8pt" o:ole="">
+                <v:shape id="_x0000_i1026" type="#_x0000_t75" style="width:26.8pt;height:23.45pt" o:ole="">
                   <v:imagedata r:id="rId21" o:title=""/>
                 </v:shape>
-                <o:OLEObject Type="Embed" ProgID="Equation.DSMT4" ShapeID="_x0000_i1026" DrawAspect="Content" ObjectID="_1494909686" r:id="rId22"/>
+                <o:OLEObject Type="Embed" ProgID="Equation.DSMT4" ShapeID="_x0000_i1026" DrawAspect="Content" ObjectID="_1495269528" r:id="rId22"/>
               </w:object>
             </w:r>
             <w:r>
@@ -4066,10 +4012,10 @@
             </w:pPr>
             <w:r>
               <w:object w:dxaOrig="620" w:dyaOrig="480">
-                <v:shape id="_x0000_i1027" type="#_x0000_t75" style="width:31.3pt;height:23.8pt" o:ole="">
+                <v:shape id="_x0000_i1027" type="#_x0000_t75" style="width:31pt;height:23.45pt" o:ole="">
                   <v:imagedata r:id="rId23" o:title=""/>
                 </v:shape>
-                <o:OLEObject Type="Embed" ProgID="Equation.DSMT4" ShapeID="_x0000_i1027" DrawAspect="Content" ObjectID="_1494909687" r:id="rId24"/>
+                <o:OLEObject Type="Embed" ProgID="Equation.DSMT4" ShapeID="_x0000_i1027" DrawAspect="Content" ObjectID="_1495269529" r:id="rId24"/>
               </w:object>
             </w:r>
           </w:p>
@@ -4145,19 +4091,19 @@
       <w:pPr>
         <w:pStyle w:val="Titre3"/>
       </w:pPr>
-      <w:bookmarkStart w:id="22" w:name="_Toc410877536"/>
-      <w:bookmarkStart w:id="23" w:name="_Toc444863726"/>
-      <w:bookmarkStart w:id="24" w:name="_Toc385179682"/>
-      <w:bookmarkStart w:id="25" w:name="_Toc385179804"/>
-      <w:bookmarkStart w:id="26" w:name="_Toc419836928"/>
+      <w:bookmarkStart w:id="21" w:name="_Toc410877536"/>
+      <w:bookmarkStart w:id="22" w:name="_Toc444863726"/>
+      <w:bookmarkStart w:id="23" w:name="_Toc385179682"/>
+      <w:bookmarkStart w:id="24" w:name="_Toc385179804"/>
+      <w:bookmarkStart w:id="25" w:name="_Toc419836928"/>
       <w:r>
         <w:t>Conséquences en coût des choix des IT</w:t>
       </w:r>
+      <w:bookmarkEnd w:id="21"/>
       <w:bookmarkEnd w:id="22"/>
       <w:bookmarkEnd w:id="23"/>
       <w:bookmarkEnd w:id="24"/>
       <w:bookmarkEnd w:id="25"/>
-      <w:bookmarkEnd w:id="26"/>
     </w:p>
     <w:tbl>
       <w:tblPr>
@@ -4268,17 +4214,17 @@
       <w:pPr>
         <w:pStyle w:val="Titre2"/>
       </w:pPr>
-      <w:bookmarkStart w:id="27" w:name="_Toc410877537"/>
-      <w:bookmarkStart w:id="28" w:name="_Toc444863727"/>
-      <w:bookmarkStart w:id="29" w:name="_Toc385179805"/>
-      <w:bookmarkStart w:id="30" w:name="_Toc419836929"/>
+      <w:bookmarkStart w:id="26" w:name="_Toc410877537"/>
+      <w:bookmarkStart w:id="27" w:name="_Toc444863727"/>
+      <w:bookmarkStart w:id="28" w:name="_Toc385179805"/>
+      <w:bookmarkStart w:id="29" w:name="_Toc419836929"/>
       <w:r>
         <w:t>Ajustements normalisés</w:t>
       </w:r>
+      <w:bookmarkEnd w:id="26"/>
       <w:bookmarkEnd w:id="27"/>
       <w:bookmarkEnd w:id="28"/>
       <w:bookmarkEnd w:id="29"/>
-      <w:bookmarkEnd w:id="30"/>
     </w:p>
     <w:p>
       <w:pPr>
@@ -4288,15 +4234,15 @@
           <w:numId w:val="16"/>
         </w:numPr>
       </w:pPr>
-      <w:bookmarkStart w:id="31" w:name="_Toc385179683"/>
-      <w:bookmarkStart w:id="32" w:name="_Toc385179806"/>
-      <w:bookmarkStart w:id="33" w:name="_Toc419836930"/>
+      <w:bookmarkStart w:id="30" w:name="_Toc385179683"/>
+      <w:bookmarkStart w:id="31" w:name="_Toc385179806"/>
+      <w:bookmarkStart w:id="32" w:name="_Toc419836930"/>
       <w:r>
         <w:t>Définition</w:t>
       </w:r>
+      <w:bookmarkEnd w:id="30"/>
       <w:bookmarkEnd w:id="31"/>
       <w:bookmarkEnd w:id="32"/>
-      <w:bookmarkEnd w:id="33"/>
     </w:p>
     <w:p/>
     <w:p>
@@ -4796,15 +4742,15 @@
       <w:pPr>
         <w:pStyle w:val="Titre3"/>
       </w:pPr>
-      <w:bookmarkStart w:id="34" w:name="_Toc385179684"/>
-      <w:bookmarkStart w:id="35" w:name="_Toc385179807"/>
-      <w:bookmarkStart w:id="36" w:name="_Toc419836931"/>
+      <w:bookmarkStart w:id="33" w:name="_Toc385179684"/>
+      <w:bookmarkStart w:id="34" w:name="_Toc385179807"/>
+      <w:bookmarkStart w:id="35" w:name="_Toc419836931"/>
       <w:r>
         <w:t>Choix d'un ajustement</w:t>
       </w:r>
+      <w:bookmarkEnd w:id="33"/>
       <w:bookmarkEnd w:id="34"/>
       <w:bookmarkEnd w:id="35"/>
-      <w:bookmarkEnd w:id="36"/>
     </w:p>
     <w:p>
       <w:r>
@@ -5112,23 +5058,7 @@
           <w:color w:val="000000"/>
           <w:szCs w:val="22"/>
         </w:rPr>
-        <w:t xml:space="preserve">Le tableau suivant extrait du « Guide du dessinateur » permet de trouver un ajustement en partant de la fonction à </w:t>
-      </w:r>
-      <w:proofErr w:type="spellStart"/>
-      <w:r>
-        <w:rPr>
-          <w:color w:val="000000"/>
-          <w:szCs w:val="22"/>
-        </w:rPr>
-        <w:t>réalisé</w:t>
-      </w:r>
-      <w:proofErr w:type="spellEnd"/>
-      <w:r>
-        <w:rPr>
-          <w:color w:val="000000"/>
-          <w:szCs w:val="22"/>
-        </w:rPr>
-        <w:t>.</w:t>
+        <w:t>Le tableau suivant extrait du « Guide du dessinateur » permet de trouver un ajustement en partant de la fonction à réalisé.</w:t>
       </w:r>
     </w:p>
     <w:p>
@@ -5209,8 +5139,8 @@
       </w:r>
     </w:p>
     <w:p>
-      <w:bookmarkStart w:id="37" w:name="_Toc410877539"/>
-      <w:bookmarkStart w:id="38" w:name="_Toc444863729"/>
+      <w:bookmarkStart w:id="36" w:name="_Toc410877539"/>
+      <w:bookmarkStart w:id="37" w:name="_Toc444863729"/>
     </w:p>
     <w:p>
       <w:pPr>
@@ -5224,8 +5154,8 @@
         <w:t>s (Utilisation du GDI)</w:t>
       </w:r>
     </w:p>
+    <w:bookmarkEnd w:id="36"/>
     <w:bookmarkEnd w:id="37"/>
-    <w:bookmarkEnd w:id="38"/>
     <w:p/>
     <w:tbl>
       <w:tblPr>
@@ -5509,22 +5439,22 @@
         </w:numPr>
         <w:ind w:left="360" w:hanging="360"/>
       </w:pPr>
-      <w:bookmarkStart w:id="39" w:name="_Toc410877542"/>
-      <w:bookmarkStart w:id="40" w:name="_Toc444863732"/>
-      <w:bookmarkStart w:id="41" w:name="_Toc385179808"/>
+      <w:bookmarkStart w:id="38" w:name="_Toc410877542"/>
+      <w:bookmarkStart w:id="39" w:name="_Toc444863732"/>
+      <w:bookmarkStart w:id="40" w:name="_Toc385179808"/>
     </w:p>
     <w:p>
       <w:pPr>
         <w:pStyle w:val="Titre2"/>
       </w:pPr>
-      <w:bookmarkStart w:id="42" w:name="_Toc419836932"/>
+      <w:bookmarkStart w:id="41" w:name="_Toc419836932"/>
       <w:r>
         <w:t>Chaînes de cotes</w:t>
       </w:r>
+      <w:bookmarkEnd w:id="38"/>
       <w:bookmarkEnd w:id="39"/>
       <w:bookmarkEnd w:id="40"/>
       <w:bookmarkEnd w:id="41"/>
-      <w:bookmarkEnd w:id="42"/>
     </w:p>
     <w:p>
       <w:pPr>
@@ -5534,19 +5464,19 @@
           <w:numId w:val="18"/>
         </w:numPr>
       </w:pPr>
-      <w:bookmarkStart w:id="43" w:name="_Toc410877543"/>
-      <w:bookmarkStart w:id="44" w:name="_Toc444863733"/>
-      <w:bookmarkStart w:id="45" w:name="_Toc385179685"/>
-      <w:bookmarkStart w:id="46" w:name="_Toc385179809"/>
-      <w:bookmarkStart w:id="47" w:name="_Toc419836933"/>
+      <w:bookmarkStart w:id="42" w:name="_Toc410877543"/>
+      <w:bookmarkStart w:id="43" w:name="_Toc444863733"/>
+      <w:bookmarkStart w:id="44" w:name="_Toc385179685"/>
+      <w:bookmarkStart w:id="45" w:name="_Toc385179809"/>
+      <w:bookmarkStart w:id="46" w:name="_Toc419836933"/>
       <w:r>
         <w:t>Jeu simple</w:t>
       </w:r>
+      <w:bookmarkEnd w:id="42"/>
       <w:bookmarkEnd w:id="43"/>
       <w:bookmarkEnd w:id="44"/>
       <w:bookmarkEnd w:id="45"/>
       <w:bookmarkEnd w:id="46"/>
-      <w:bookmarkEnd w:id="47"/>
     </w:p>
     <w:p>
       <w:r>
@@ -5605,19 +5535,19 @@
       <w:pPr>
         <w:pStyle w:val="Titre3"/>
       </w:pPr>
-      <w:bookmarkStart w:id="48" w:name="_Toc410877544"/>
-      <w:bookmarkStart w:id="49" w:name="_Toc444863734"/>
-      <w:bookmarkStart w:id="50" w:name="_Toc385179686"/>
-      <w:bookmarkStart w:id="51" w:name="_Toc385179810"/>
-      <w:bookmarkStart w:id="52" w:name="_Toc419836934"/>
+      <w:bookmarkStart w:id="47" w:name="_Toc410877544"/>
+      <w:bookmarkStart w:id="48" w:name="_Toc444863734"/>
+      <w:bookmarkStart w:id="49" w:name="_Toc385179686"/>
+      <w:bookmarkStart w:id="50" w:name="_Toc385179810"/>
+      <w:bookmarkStart w:id="51" w:name="_Toc419836934"/>
       <w:r>
         <w:t>Jeu avec précontrainte</w:t>
       </w:r>
+      <w:bookmarkEnd w:id="47"/>
       <w:bookmarkEnd w:id="48"/>
       <w:bookmarkEnd w:id="49"/>
       <w:bookmarkEnd w:id="50"/>
       <w:bookmarkEnd w:id="51"/>
-      <w:bookmarkEnd w:id="52"/>
     </w:p>
     <w:p>
       <w:r>
@@ -5683,14 +5613,9 @@
         </w:pBdr>
         <w:jc w:val="left"/>
       </w:pPr>
-      <w:proofErr w:type="spellStart"/>
       <w:r>
         <w:lastRenderedPageBreak/>
-        <w:t>A</w:t>
-      </w:r>
-      <w:proofErr w:type="spellEnd"/>
-      <w:r>
-        <w:t xml:space="preserve">  mémoriser</w:t>
+        <w:t>A  mémoriser</w:t>
       </w:r>
     </w:p>
     <w:p>
@@ -5717,23 +5642,7 @@
           <w:color w:val="auto"/>
           <w:u w:val="none"/>
         </w:rPr>
-        <w:t xml:space="preserve">Un seul jeu par chaine de </w:t>
-      </w:r>
-      <w:proofErr w:type="spellStart"/>
-      <w:r>
-        <w:rPr>
-          <w:color w:val="auto"/>
-          <w:u w:val="none"/>
-        </w:rPr>
-        <w:t>cotes</w:t>
-      </w:r>
-      <w:proofErr w:type="spellEnd"/>
-      <w:r>
-        <w:rPr>
-          <w:color w:val="auto"/>
-          <w:u w:val="none"/>
-        </w:rPr>
-        <w:t>.</w:t>
+        <w:t>Un seul jeu par chaine de cotes.</w:t>
       </w:r>
     </w:p>
     <w:p>
@@ -5871,19 +5780,19 @@
       <w:pPr>
         <w:pStyle w:val="Titre3"/>
       </w:pPr>
-      <w:bookmarkStart w:id="53" w:name="_Toc410877545"/>
-      <w:bookmarkStart w:id="54" w:name="_Toc444863736"/>
-      <w:bookmarkStart w:id="55" w:name="_Toc385179687"/>
-      <w:bookmarkStart w:id="56" w:name="_Toc385179811"/>
-      <w:bookmarkStart w:id="57" w:name="_Toc419836935"/>
+      <w:bookmarkStart w:id="52" w:name="_Toc410877545"/>
+      <w:bookmarkStart w:id="53" w:name="_Toc444863736"/>
+      <w:bookmarkStart w:id="54" w:name="_Toc385179687"/>
+      <w:bookmarkStart w:id="55" w:name="_Toc385179811"/>
+      <w:bookmarkStart w:id="56" w:name="_Toc419836935"/>
       <w:r>
         <w:t>Exercices</w:t>
       </w:r>
+      <w:bookmarkEnd w:id="52"/>
       <w:bookmarkEnd w:id="53"/>
       <w:bookmarkEnd w:id="54"/>
       <w:bookmarkEnd w:id="55"/>
       <w:bookmarkEnd w:id="56"/>
-      <w:bookmarkEnd w:id="57"/>
     </w:p>
     <w:p>
       <w:pPr>
@@ -5893,19 +5802,19 @@
           <w:numId w:val="19"/>
         </w:numPr>
       </w:pPr>
-      <w:bookmarkStart w:id="58" w:name="_Toc410877546"/>
-      <w:bookmarkStart w:id="59" w:name="_Toc444863737"/>
-      <w:bookmarkStart w:id="60" w:name="_Toc385179688"/>
-      <w:bookmarkStart w:id="61" w:name="_Toc385179812"/>
-      <w:bookmarkStart w:id="62" w:name="_Toc419836936"/>
+      <w:bookmarkStart w:id="57" w:name="_Toc410877546"/>
+      <w:bookmarkStart w:id="58" w:name="_Toc444863737"/>
+      <w:bookmarkStart w:id="59" w:name="_Toc385179688"/>
+      <w:bookmarkStart w:id="60" w:name="_Toc385179812"/>
+      <w:bookmarkStart w:id="61" w:name="_Toc419836936"/>
       <w:r>
         <w:t>Articulation vis axe</w:t>
       </w:r>
+      <w:bookmarkEnd w:id="57"/>
       <w:bookmarkEnd w:id="58"/>
       <w:bookmarkEnd w:id="59"/>
       <w:bookmarkEnd w:id="60"/>
       <w:bookmarkEnd w:id="61"/>
-      <w:bookmarkEnd w:id="62"/>
     </w:p>
     <w:p>
       <w:pPr>
@@ -5953,8 +5862,8 @@
     <w:p/>
     <w:p/>
     <w:p>
-      <w:bookmarkStart w:id="63" w:name="_Toc410877547"/>
-      <w:bookmarkStart w:id="64" w:name="_Toc444863738"/>
+      <w:bookmarkStart w:id="62" w:name="_Toc410877547"/>
+      <w:bookmarkStart w:id="63" w:name="_Toc444863738"/>
       <w:r>
         <w:rPr>
           <w:noProof/>
@@ -6006,13 +5915,13 @@
           </wp:inline>
         </w:drawing>
       </w:r>
-      <w:bookmarkStart w:id="65" w:name="_Toc385179689"/>
-      <w:bookmarkStart w:id="66" w:name="_Toc385179813"/>
+      <w:bookmarkStart w:id="64" w:name="_Toc385179689"/>
+      <w:bookmarkStart w:id="65" w:name="_Toc385179813"/>
     </w:p>
+    <w:bookmarkEnd w:id="62"/>
     <w:bookmarkEnd w:id="63"/>
     <w:bookmarkEnd w:id="64"/>
     <w:bookmarkEnd w:id="65"/>
-    <w:bookmarkEnd w:id="66"/>
     <w:p/>
     <w:p>
       <w:pPr>
@@ -6026,12 +5935,12 @@
       <w:pPr>
         <w:pStyle w:val="Titre2"/>
       </w:pPr>
-      <w:bookmarkStart w:id="67" w:name="_Toc419836937"/>
+      <w:bookmarkStart w:id="66" w:name="_Toc419836937"/>
       <w:r>
         <w:lastRenderedPageBreak/>
         <w:t>Spécification géométrique des produits – Tolérancement dimensionnel</w:t>
       </w:r>
-      <w:bookmarkEnd w:id="67"/>
+      <w:bookmarkEnd w:id="66"/>
     </w:p>
     <w:p/>
     <w:tbl>
@@ -6109,11 +6018,11 @@
           <w:numId w:val="23"/>
         </w:numPr>
       </w:pPr>
-      <w:bookmarkStart w:id="68" w:name="_Toc419836938"/>
+      <w:bookmarkStart w:id="67" w:name="_Toc419836938"/>
       <w:r>
         <w:t>Tolérancement linéaire</w:t>
       </w:r>
-      <w:bookmarkEnd w:id="68"/>
+      <w:bookmarkEnd w:id="67"/>
     </w:p>
     <w:p>
       <w:pPr>
@@ -6354,13 +6263,8 @@
               </m:r>
             </m:oMath>
             <w:r>
-              <w:t xml:space="preserve"> </w:t>
-            </w:r>
-            <w:proofErr w:type="gramStart"/>
-            <w:r>
-              <w:t xml:space="preserve">et </w:t>
-            </w:r>
-            <w:proofErr w:type="gramEnd"/>
+              <w:t xml:space="preserve"> et </w:t>
+            </w:r>
             <m:oMath>
               <m:r>
                 <w:rPr>
@@ -6603,13 +6507,8 @@
               </m:r>
             </m:oMath>
             <w:r>
-              <w:t xml:space="preserve"> </w:t>
-            </w:r>
-            <w:proofErr w:type="gramStart"/>
-            <w:r>
-              <w:t xml:space="preserve">et </w:t>
-            </w:r>
-            <w:proofErr w:type="gramEnd"/>
+              <w:t xml:space="preserve"> et </w:t>
+            </w:r>
             <m:oMath>
               <m:r>
                 <w:rPr>
@@ -6855,13 +6754,8 @@
               </m:r>
             </m:oMath>
             <w:r>
-              <w:t xml:space="preserve"> </w:t>
-            </w:r>
-            <w:proofErr w:type="gramStart"/>
-            <w:r>
-              <w:t xml:space="preserve">et </w:t>
-            </w:r>
-            <w:proofErr w:type="gramEnd"/>
+              <w:t xml:space="preserve"> et </w:t>
+            </w:r>
             <m:oMath>
               <m:r>
                 <w:rPr>
@@ -7012,11 +6906,11 @@
       <w:pPr>
         <w:pStyle w:val="Titre3"/>
       </w:pPr>
-      <w:bookmarkStart w:id="69" w:name="_Toc419836939"/>
+      <w:bookmarkStart w:id="68" w:name="_Toc419836939"/>
       <w:r>
         <w:t>L’exigence de l’enveloppe</w:t>
       </w:r>
-      <w:bookmarkEnd w:id="69"/>
+      <w:bookmarkEnd w:id="68"/>
     </w:p>
     <w:p/>
     <w:tbl>
@@ -7268,13 +7162,8 @@
               </m:r>
             </m:oMath>
             <w:r>
-              <w:t xml:space="preserve"> </w:t>
-            </w:r>
-            <w:proofErr w:type="gramStart"/>
-            <w:r>
-              <w:t xml:space="preserve">et </w:t>
-            </w:r>
-            <w:proofErr w:type="gramEnd"/>
+              <w:t xml:space="preserve"> et </w:t>
+            </w:r>
             <m:oMath>
               <m:r>
                 <w:rPr>
@@ -7429,11 +7318,11 @@
       <w:pPr>
         <w:pStyle w:val="Titre2"/>
       </w:pPr>
-      <w:bookmarkStart w:id="70" w:name="_Toc419836940"/>
+      <w:bookmarkStart w:id="69" w:name="_Toc419836940"/>
       <w:r>
         <w:t>Spécification géométrique des produits – Tolérancement géométrique</w:t>
       </w:r>
-      <w:bookmarkEnd w:id="70"/>
+      <w:bookmarkEnd w:id="69"/>
     </w:p>
     <w:p/>
     <w:p>
@@ -7444,11 +7333,11 @@
           <w:numId w:val="24"/>
         </w:numPr>
       </w:pPr>
-      <w:bookmarkStart w:id="71" w:name="_Toc419836941"/>
+      <w:bookmarkStart w:id="70" w:name="_Toc419836941"/>
       <w:r>
         <w:t>Présentation</w:t>
       </w:r>
-      <w:bookmarkEnd w:id="71"/>
+      <w:bookmarkEnd w:id="70"/>
     </w:p>
     <w:p/>
     <w:tbl>
@@ -7599,11 +7488,11 @@
           <w:numId w:val="26"/>
         </w:numPr>
       </w:pPr>
-      <w:bookmarkStart w:id="72" w:name="_Toc419836942"/>
+      <w:bookmarkStart w:id="71" w:name="_Toc419836942"/>
       <w:r>
         <w:t>Éléments tolérancés</w:t>
       </w:r>
-      <w:bookmarkEnd w:id="72"/>
+      <w:bookmarkEnd w:id="71"/>
     </w:p>
     <w:p/>
     <w:p>
@@ -8022,15 +7911,7 @@
     <w:p/>
     <w:p>
       <w:r>
-        <w:t xml:space="preserve">Les éléments tolérancés sont construits lorsque la flèche désignant l'élément tolérancé est </w:t>
-      </w:r>
-      <w:proofErr w:type="gramStart"/>
-      <w:r>
-        <w:t>situé</w:t>
-      </w:r>
-      <w:proofErr w:type="gramEnd"/>
-      <w:r>
-        <w:t xml:space="preserve"> en face d'une ligne de cote </w:t>
+        <w:t xml:space="preserve">Les éléments tolérancés sont construits lorsque la flèche désignant l'élément tolérancé est situé en face d'une ligne de cote </w:t>
       </w:r>
       <w:r>
         <w:t>bi limite</w:t>
@@ -8167,14 +8048,14 @@
       <w:pPr>
         <w:pStyle w:val="Titre4"/>
       </w:pPr>
-      <w:bookmarkStart w:id="73" w:name="_Toc419836943"/>
+      <w:bookmarkStart w:id="72" w:name="_Toc419836943"/>
       <w:r>
         <w:t>Éléments de r</w:t>
       </w:r>
       <w:r>
         <w:t>éférence et référence spécifiée</w:t>
       </w:r>
-      <w:bookmarkEnd w:id="73"/>
+      <w:bookmarkEnd w:id="72"/>
     </w:p>
     <w:p/>
     <w:p>
@@ -8604,14 +8485,14 @@
       <w:pPr>
         <w:pStyle w:val="Titre4"/>
       </w:pPr>
-      <w:bookmarkStart w:id="74" w:name="_Toc419836944"/>
+      <w:bookmarkStart w:id="73" w:name="_Toc419836944"/>
       <w:r>
         <w:t>Sy</w:t>
       </w:r>
       <w:r>
         <w:t>stèmes de références spécifiées</w:t>
       </w:r>
-      <w:bookmarkEnd w:id="74"/>
+      <w:bookmarkEnd w:id="73"/>
     </w:p>
     <w:p/>
     <w:p>
@@ -9020,11 +8901,11 @@
       <w:pPr>
         <w:pStyle w:val="Titre4"/>
       </w:pPr>
-      <w:bookmarkStart w:id="75" w:name="_Toc419836945"/>
+      <w:bookmarkStart w:id="74" w:name="_Toc419836945"/>
       <w:r>
         <w:t>Zones de tolérance</w:t>
       </w:r>
-      <w:bookmarkEnd w:id="75"/>
+      <w:bookmarkEnd w:id="74"/>
     </w:p>
     <w:p/>
     <w:p>
@@ -10509,11 +10390,9 @@
             <w:pPr>
               <w:jc w:val="left"/>
             </w:pPr>
-            <w:proofErr w:type="spellStart"/>
             <w:r>
               <w:t>Coaxialité</w:t>
             </w:r>
-            <w:proofErr w:type="spellEnd"/>
           </w:p>
         </w:tc>
         <w:tc>
@@ -18379,6 +18258,14 @@
               </w:rPr>
               <w:t>Condition de conformité</w:t>
             </w:r>
+            <w:r>
+              <w:rPr>
+                <w:sz w:val="16"/>
+              </w:rPr>
+              <w:t> : ET inclus dans ZT</w:t>
+            </w:r>
+            <w:bookmarkStart w:id="75" w:name="_GoBack"/>
+            <w:bookmarkEnd w:id="75"/>
           </w:p>
         </w:tc>
         <w:tc>
@@ -18888,25 +18775,40 @@
         <w:szCs w:val="16"/>
       </w:rPr>
     </w:pPr>
-    <w:fldSimple w:instr=" FILENAME  \* MERGEFORMAT ">
-      <w:r>
-        <w:rPr>
-          <w:rFonts w:eastAsiaTheme="minorHAnsi" w:cs="Calibri"/>
-          <w:noProof/>
-          <w:sz w:val="16"/>
-          <w:szCs w:val="16"/>
-        </w:rPr>
-        <w:t>07_Rea</w:t>
-      </w:r>
-      <w:r>
-        <w:rPr>
-          <w:noProof/>
-          <w:sz w:val="16"/>
-          <w:szCs w:val="16"/>
-        </w:rPr>
-        <w:t>_04_GPS_Cours</w:t>
-      </w:r>
-    </w:fldSimple>
+    <w:r>
+      <w:fldChar w:fldCharType="begin"/>
+    </w:r>
+    <w:r>
+      <w:instrText xml:space="preserve"> FILENAME  \* MERGEFORMAT </w:instrText>
+    </w:r>
+    <w:r>
+      <w:fldChar w:fldCharType="separate"/>
+    </w:r>
+    <w:r>
+      <w:rPr>
+        <w:rFonts w:eastAsiaTheme="minorHAnsi" w:cs="Calibri"/>
+        <w:noProof/>
+        <w:sz w:val="16"/>
+        <w:szCs w:val="16"/>
+      </w:rPr>
+      <w:t>07_Rea</w:t>
+    </w:r>
+    <w:r>
+      <w:rPr>
+        <w:noProof/>
+        <w:sz w:val="16"/>
+        <w:szCs w:val="16"/>
+      </w:rPr>
+      <w:t>_04_GPS_Cours</w:t>
+    </w:r>
+    <w:r>
+      <w:rPr>
+        <w:noProof/>
+        <w:sz w:val="16"/>
+        <w:szCs w:val="16"/>
+      </w:rPr>
+      <w:fldChar w:fldCharType="end"/>
+    </w:r>
     <w:r>
       <w:rPr>
         <w:noProof/>
@@ -18974,7 +18876,7 @@
         <w:sz w:val="16"/>
         <w:szCs w:val="16"/>
       </w:rPr>
-      <w:t>1</w:t>
+      <w:t>20</w:t>
     </w:r>
     <w:r>
       <w:rPr>
@@ -18994,18 +18896,35 @@
       </w:rPr>
       <w:t>/</w:t>
     </w:r>
-    <w:fldSimple w:instr=" NUMPAGES  \* MERGEFORMAT ">
-      <w:r>
-        <w:rPr>
-          <w:rFonts w:eastAsiaTheme="minorHAnsi" w:cs="Calibri"/>
-          <w:b/>
-          <w:noProof/>
-          <w:sz w:val="16"/>
-          <w:szCs w:val="16"/>
-        </w:rPr>
-        <w:t>20</w:t>
-      </w:r>
-    </w:fldSimple>
+    <w:r>
+      <w:fldChar w:fldCharType="begin"/>
+    </w:r>
+    <w:r>
+      <w:instrText xml:space="preserve"> NUMPAGES  \* MERGEFORMAT </w:instrText>
+    </w:r>
+    <w:r>
+      <w:fldChar w:fldCharType="separate"/>
+    </w:r>
+    <w:r>
+      <w:rPr>
+        <w:rFonts w:eastAsiaTheme="minorHAnsi" w:cs="Calibri"/>
+        <w:b/>
+        <w:noProof/>
+        <w:sz w:val="16"/>
+        <w:szCs w:val="16"/>
+      </w:rPr>
+      <w:t>20</w:t>
+    </w:r>
+    <w:r>
+      <w:rPr>
+        <w:rFonts w:eastAsiaTheme="minorHAnsi" w:cs="Calibri"/>
+        <w:b/>
+        <w:noProof/>
+        <w:sz w:val="16"/>
+        <w:szCs w:val="16"/>
+      </w:rPr>
+      <w:fldChar w:fldCharType="end"/>
+    </w:r>
   </w:p>
   <w:p>
     <w:pPr>
@@ -26359,7 +26278,7 @@
 </file>
 
 <file path=customXml/itemProps1.xml><?xml version="1.0" encoding="utf-8"?>
-<ds:datastoreItem xmlns:ds="http://schemas.openxmlformats.org/officeDocument/2006/customXml" ds:itemID="{5912899D-BE60-4BCF-BAFA-322A918AD8AA}">
+<ds:datastoreItem xmlns:ds="http://schemas.openxmlformats.org/officeDocument/2006/customXml" ds:itemID="{D38F1D8F-BEEC-4051-8B0D-938708CE3C46}">
   <ds:schemaRefs>
     <ds:schemaRef ds:uri="http://schemas.openxmlformats.org/officeDocument/2006/bibliography"/>
   </ds:schemaRefs>

</xml_diff>